<commit_message>
add new script/modify read me file
</commit_message>
<xml_diff>
--- a/course path.docx
+++ b/course path.docx
@@ -44,14 +44,8 @@
           <w:ilvl w:val="0"/>
           <w:numId w:val="5"/>
         </w:numPr>
-        <w:rPr>
-          <w:highlight w:val="yellow"/>
-        </w:rPr>
-      </w:pPr>
-      <w:r>
-        <w:rPr>
-          <w:highlight w:val="yellow"/>
-        </w:rPr>
+      </w:pPr>
+      <w:r>
         <w:t>R language – how does R work</w:t>
       </w:r>
     </w:p>
@@ -64,27 +58,16 @@
         </w:numPr>
       </w:pPr>
       <w:r>
-        <w:rPr>
-          <w:highlight w:val="yellow"/>
-        </w:rPr>
         <w:t>R objects – assigning objects, variable and object names</w:t>
       </w:r>
       <w:r>
-        <w:rPr>
-          <w:highlight w:val="yellow"/>
-        </w:rPr>
-        <w:t xml:space="preserve"> – list</w:t>
-      </w:r>
-      <w:r>
-        <w:t xml:space="preserve">, </w:t>
-      </w:r>
-      <w:proofErr w:type="spellStart"/>
-      <w:proofErr w:type="gramStart"/>
-      <w:r>
-        <w:t>vectors,matrices</w:t>
-      </w:r>
-      <w:proofErr w:type="spellEnd"/>
-      <w:proofErr w:type="gramEnd"/>
+        <w:t xml:space="preserve"> – list, </w:t>
+      </w:r>
+      <w:r>
+        <w:t>vectors, matrices</w:t>
+      </w:r>
+      <w:bookmarkStart w:id="0" w:name="_GoBack"/>
+      <w:bookmarkEnd w:id="0"/>
     </w:p>
     <w:p>
       <w:pPr>
@@ -105,14 +88,8 @@
           <w:ilvl w:val="0"/>
           <w:numId w:val="5"/>
         </w:numPr>
-        <w:rPr>
-          <w:highlight w:val="yellow"/>
-        </w:rPr>
-      </w:pPr>
-      <w:r>
-        <w:rPr>
-          <w:highlight w:val="yellow"/>
-        </w:rPr>
+      </w:pPr>
+      <w:r>
         <w:t>Introducing R studio IDE</w:t>
       </w:r>
     </w:p>
@@ -120,14 +97,8 @@
       <w:pPr>
         <w:pStyle w:val="ListParagraph"/>
         <w:ind w:left="1440"/>
-        <w:rPr>
-          <w:highlight w:val="yellow"/>
-        </w:rPr>
-      </w:pPr>
-      <w:r>
-        <w:rPr>
-          <w:highlight w:val="yellow"/>
-        </w:rPr>
+      </w:pPr>
+      <w:r>
         <w:t>An Interactive session using a real-world dataset</w:t>
       </w:r>
     </w:p>
@@ -138,14 +109,8 @@
           <w:ilvl w:val="0"/>
           <w:numId w:val="6"/>
         </w:numPr>
-        <w:rPr>
-          <w:highlight w:val="yellow"/>
-        </w:rPr>
-      </w:pPr>
-      <w:r>
-        <w:rPr>
-          <w:highlight w:val="yellow"/>
-        </w:rPr>
+      </w:pPr>
+      <w:r>
         <w:t>Objects and simple manipulations</w:t>
       </w:r>
     </w:p>
@@ -209,8 +174,6 @@
       <w:r>
         <w:t>Functions to read in data</w:t>
       </w:r>
-      <w:bookmarkStart w:id="0" w:name="_GoBack"/>
-      <w:bookmarkEnd w:id="0"/>
     </w:p>
     <w:p>
       <w:pPr>

</xml_diff>

<commit_message>
add extra link of refernces
</commit_message>
<xml_diff>
--- a/course path.docx
+++ b/course path.docx
@@ -66,8 +66,6 @@
       <w:r>
         <w:t>vectors, matrices</w:t>
       </w:r>
-      <w:bookmarkStart w:id="0" w:name="_GoBack"/>
-      <w:bookmarkEnd w:id="0"/>
     </w:p>
     <w:p>
       <w:pPr>
@@ -496,7 +494,7 @@
     <w:p>
       <w:pPr>
         <w:rPr>
-          <w:b/>
+          <w:rStyle w:val="Hyperlink"/>
         </w:rPr>
       </w:pPr>
       <w:r>
@@ -534,8 +532,39 @@
           <w:b/>
         </w:rPr>
       </w:pPr>
-    </w:p>
-    <w:p/>
+      <w:r>
+        <w:rPr>
+          <w:b/>
+        </w:rPr>
+        <w:t xml:space="preserve">Teaching R to New Users </w:t>
+      </w:r>
+      <w:hyperlink r:id="rId7" w:history="1">
+        <w:r>
+          <w:rPr>
+            <w:rStyle w:val="Hyperlink"/>
+          </w:rPr>
+          <w:t>https://simplystatistics.org/2018/07/12/use-r-keynote-2018/</w:t>
+        </w:r>
+      </w:hyperlink>
+    </w:p>
+    <w:p>
+      <w:pPr>
+        <w:rPr>
+          <w:b/>
+        </w:rPr>
+      </w:pPr>
+    </w:p>
+    <w:p>
+      <w:pPr>
+        <w:rPr>
+          <w:b/>
+        </w:rPr>
+      </w:pPr>
+    </w:p>
+    <w:p>
+      <w:bookmarkStart w:id="0" w:name="_GoBack"/>
+      <w:bookmarkEnd w:id="0"/>
+    </w:p>
     <w:p/>
     <w:sectPr>
       <w:pgSz w:w="11906" w:h="16838"/>

</xml_diff>